<commit_message>
Finished group c instrucitons
</commit_message>
<xml_diff>
--- a/Labs/Lab03/CS133JS_Lab03_Instructions-GroupC.docx
+++ b/Labs/Lab03/CS133JS_Lab03_Instructions-GroupC.docx
@@ -353,8 +353,6 @@
           </w:rPr>
           <w:t>S</w:t>
         </w:r>
-        <w:bookmarkStart w:id="0" w:name="_GoBack"/>
-        <w:bookmarkEnd w:id="0"/>
         <w:r>
           <w:rPr>
             <w:rStyle w:val="Hyperlink"/>
@@ -672,7 +670,7 @@
           <w:szCs w:val="28"/>
           <w:u w:val="single"/>
         </w:rPr>
-        <w:t>Store Discount</w:t>
+        <w:t>Cost of Tuition</w:t>
       </w:r>
     </w:p>
     <w:p>
@@ -690,7 +688,21 @@
           <w:sz w:val="22"/>
           <w:szCs w:val="22"/>
         </w:rPr>
-        <w:t>Create a web page that determines the discount to be given by an online store. This is the criteria:</w:t>
+        <w:t xml:space="preserve">Create a web page that determines the </w:t>
+      </w:r>
+      <w:r>
+        <w:rPr>
+          <w:sz w:val="22"/>
+          <w:szCs w:val="22"/>
+        </w:rPr>
+        <w:t>cost of tuition at Mt. Pisgah Community College</w:t>
+      </w:r>
+      <w:r>
+        <w:rPr>
+          <w:sz w:val="22"/>
+          <w:szCs w:val="22"/>
+        </w:rPr>
+        <w:t>. This is the criteria:</w:t>
       </w:r>
     </w:p>
     <w:p>
@@ -713,7 +725,14 @@
           <w:sz w:val="22"/>
           <w:szCs w:val="22"/>
         </w:rPr>
-        <w:t>Members get a 10% discount.</w:t>
+        <w:t>Tuition is $100 per credit hour</w:t>
+      </w:r>
+      <w:r>
+        <w:rPr>
+          <w:sz w:val="22"/>
+          <w:szCs w:val="22"/>
+        </w:rPr>
+        <w:t>.</w:t>
       </w:r>
     </w:p>
     <w:p>
@@ -736,7 +755,30 @@
           <w:sz w:val="22"/>
           <w:szCs w:val="22"/>
         </w:rPr>
-        <w:t>Seniors (65 or over) get a 5% discount.</w:t>
+        <w:t>If a student has at least 16 credits, additional credits are free.</w:t>
+      </w:r>
+    </w:p>
+    <w:p>
+      <w:pPr>
+        <w:pStyle w:val="ListParagraph"/>
+        <w:numPr>
+          <w:ilvl w:val="0"/>
+          <w:numId w:val="26"/>
+        </w:numPr>
+        <w:shd w:val="clear" w:color="auto" w:fill="FFFFFF"/>
+        <w:spacing w:before="120" w:after="120"/>
+        <w:ind w:right="720"/>
+        <w:rPr>
+          <w:sz w:val="22"/>
+          <w:szCs w:val="22"/>
+        </w:rPr>
+      </w:pPr>
+      <w:r>
+        <w:rPr>
+          <w:sz w:val="22"/>
+          <w:szCs w:val="22"/>
+        </w:rPr>
+        <w:t>Out of state students pay double.</w:t>
       </w:r>
     </w:p>
     <w:p>
@@ -798,7 +840,7 @@
           <w:sz w:val="22"/>
           <w:szCs w:val="22"/>
         </w:rPr>
-        <w:t>Whether they are a member (yes or no).</w:t>
+        <w:t>The number of credits.</w:t>
       </w:r>
     </w:p>
     <w:p>
@@ -821,7 +863,7 @@
           <w:sz w:val="22"/>
           <w:szCs w:val="22"/>
         </w:rPr>
-        <w:t>Their age.</w:t>
+        <w:t>Whether the student is from out of state (yes or no).</w:t>
       </w:r>
     </w:p>
     <w:p>
@@ -839,7 +881,21 @@
           <w:sz w:val="22"/>
           <w:szCs w:val="22"/>
         </w:rPr>
-        <w:t>A senior who is a member will get a combined discount of 10%. Show the correct discount on the web page.</w:t>
+        <w:t xml:space="preserve">Show the correct </w:t>
+      </w:r>
+      <w:r>
+        <w:rPr>
+          <w:sz w:val="22"/>
+          <w:szCs w:val="22"/>
+        </w:rPr>
+        <w:t>cost of tuition</w:t>
+      </w:r>
+      <w:r>
+        <w:rPr>
+          <w:sz w:val="22"/>
+          <w:szCs w:val="22"/>
+        </w:rPr>
+        <w:t xml:space="preserve"> on the web page.</w:t>
       </w:r>
     </w:p>
     <w:p>
@@ -899,7 +955,7 @@
           <w:szCs w:val="28"/>
           <w:u w:val="single"/>
         </w:rPr>
-        <w:t>Beverage Labeling</w:t>
+        <w:t>Trail Difficulty Rating</w:t>
       </w:r>
     </w:p>
     <w:p>
@@ -931,14 +987,7 @@
           <w:sz w:val="22"/>
           <w:szCs w:val="22"/>
         </w:rPr>
-        <w:t xml:space="preserve">determines the correct </w:t>
-      </w:r>
-      <w:r>
-        <w:rPr>
-          <w:sz w:val="22"/>
-          <w:szCs w:val="22"/>
-        </w:rPr>
-        <w:t>labeling for a fruit beverage</w:t>
+        <w:t>rates the difficulty of a hiking trail</w:t>
       </w:r>
       <w:r>
         <w:rPr>
@@ -952,7 +1001,35 @@
           <w:sz w:val="22"/>
           <w:szCs w:val="22"/>
         </w:rPr>
-        <w:t>There are three categories of beverage:</w:t>
+        <w:t xml:space="preserve">There are </w:t>
+      </w:r>
+      <w:r>
+        <w:rPr>
+          <w:sz w:val="22"/>
+          <w:szCs w:val="22"/>
+        </w:rPr>
+        <w:t>four</w:t>
+      </w:r>
+      <w:r>
+        <w:rPr>
+          <w:sz w:val="22"/>
+          <w:szCs w:val="22"/>
+        </w:rPr>
+        <w:t xml:space="preserve"> categories of </w:t>
+      </w:r>
+      <w:r>
+        <w:rPr>
+          <w:sz w:val="22"/>
+          <w:szCs w:val="22"/>
+        </w:rPr>
+        <w:t>difficulty</w:t>
+      </w:r>
+      <w:r>
+        <w:rPr>
+          <w:sz w:val="22"/>
+          <w:szCs w:val="22"/>
+        </w:rPr>
+        <w:t>:</w:t>
       </w:r>
     </w:p>
     <w:p>
@@ -975,7 +1052,7 @@
           <w:sz w:val="22"/>
           <w:szCs w:val="22"/>
         </w:rPr>
-        <w:t>Fruit juice: must be undiluted fruit juice and less than 4% added sweetener.</w:t>
+        <w:t>Easy: Less than 4 miles round-trip and less than 500 ft. elevation gain.</w:t>
       </w:r>
     </w:p>
     <w:p>
@@ -998,7 +1075,42 @@
           <w:sz w:val="22"/>
           <w:szCs w:val="22"/>
         </w:rPr>
-        <w:t>Fruit drink: must contain at least 5% fruit juice.</w:t>
+        <w:t>Moderate</w:t>
+      </w:r>
+      <w:r>
+        <w:rPr>
+          <w:sz w:val="22"/>
+          <w:szCs w:val="22"/>
+        </w:rPr>
+        <w:t xml:space="preserve">: Less than </w:t>
+      </w:r>
+      <w:r>
+        <w:rPr>
+          <w:sz w:val="22"/>
+          <w:szCs w:val="22"/>
+        </w:rPr>
+        <w:t>8</w:t>
+      </w:r>
+      <w:r>
+        <w:rPr>
+          <w:sz w:val="22"/>
+          <w:szCs w:val="22"/>
+        </w:rPr>
+        <w:t xml:space="preserve"> miles round-trip and less than </w:t>
+      </w:r>
+      <w:r>
+        <w:rPr>
+          <w:sz w:val="22"/>
+          <w:szCs w:val="22"/>
+        </w:rPr>
+        <w:t>1,500</w:t>
+      </w:r>
+      <w:r>
+        <w:rPr>
+          <w:sz w:val="22"/>
+          <w:szCs w:val="22"/>
+        </w:rPr>
+        <w:t xml:space="preserve"> ft. elevation gain.</w:t>
       </w:r>
     </w:p>
     <w:p>
@@ -1021,7 +1133,65 @@
           <w:sz w:val="22"/>
           <w:szCs w:val="22"/>
         </w:rPr>
-        <w:t xml:space="preserve">Fruit flavored drink: can have just about anything in it. </w:t>
+        <w:t>Challenging</w:t>
+      </w:r>
+      <w:r>
+        <w:rPr>
+          <w:sz w:val="22"/>
+          <w:szCs w:val="22"/>
+        </w:rPr>
+        <w:t xml:space="preserve">: Less than </w:t>
+      </w:r>
+      <w:r>
+        <w:rPr>
+          <w:sz w:val="22"/>
+          <w:szCs w:val="22"/>
+        </w:rPr>
+        <w:t>12</w:t>
+      </w:r>
+      <w:r>
+        <w:rPr>
+          <w:sz w:val="22"/>
+          <w:szCs w:val="22"/>
+        </w:rPr>
+        <w:t xml:space="preserve"> miles round-trip and less than </w:t>
+      </w:r>
+      <w:r>
+        <w:rPr>
+          <w:sz w:val="22"/>
+          <w:szCs w:val="22"/>
+        </w:rPr>
+        <w:t>3,000</w:t>
+      </w:r>
+      <w:r>
+        <w:rPr>
+          <w:sz w:val="22"/>
+          <w:szCs w:val="22"/>
+        </w:rPr>
+        <w:t xml:space="preserve"> ft. elevation gain.</w:t>
+      </w:r>
+    </w:p>
+    <w:p>
+      <w:pPr>
+        <w:pStyle w:val="ListParagraph"/>
+        <w:numPr>
+          <w:ilvl w:val="0"/>
+          <w:numId w:val="25"/>
+        </w:numPr>
+        <w:shd w:val="clear" w:color="auto" w:fill="FFFFFF"/>
+        <w:spacing w:before="120" w:after="120"/>
+        <w:ind w:right="720"/>
+        <w:rPr>
+          <w:sz w:val="22"/>
+          <w:szCs w:val="22"/>
+        </w:rPr>
+      </w:pPr>
+      <w:r>
+        <w:rPr>
+          <w:sz w:val="22"/>
+          <w:szCs w:val="22"/>
+        </w:rPr>
+        <w:t>Difficult: Anything over the limit for a challenging trail.</w:t>
       </w:r>
     </w:p>
     <w:p>
@@ -1111,7 +1281,14 @@
           <w:sz w:val="22"/>
           <w:szCs w:val="22"/>
         </w:rPr>
-        <w:t>percentage of fruit juice in the drink.</w:t>
+        <w:t>round-trip distance</w:t>
+      </w:r>
+      <w:r>
+        <w:rPr>
+          <w:sz w:val="22"/>
+          <w:szCs w:val="22"/>
+        </w:rPr>
+        <w:t>.</w:t>
       </w:r>
     </w:p>
     <w:p>
@@ -1134,7 +1311,37 @@
           <w:sz w:val="22"/>
           <w:szCs w:val="22"/>
         </w:rPr>
-        <w:t>The percentage sweetener.</w:t>
+        <w:t xml:space="preserve">The </w:t>
+      </w:r>
+      <w:r>
+        <w:rPr>
+          <w:sz w:val="22"/>
+          <w:szCs w:val="22"/>
+        </w:rPr>
+        <w:t xml:space="preserve">over-all </w:t>
+      </w:r>
+      <w:r>
+        <w:rPr>
+          <w:sz w:val="22"/>
+          <w:szCs w:val="22"/>
+        </w:rPr>
+        <w:t xml:space="preserve">elevation </w:t>
+      </w:r>
+      <w:proofErr w:type="gramStart"/>
+      <w:r>
+        <w:rPr>
+          <w:sz w:val="22"/>
+          <w:szCs w:val="22"/>
+        </w:rPr>
+        <w:t>gain</w:t>
+      </w:r>
+      <w:proofErr w:type="gramEnd"/>
+      <w:r>
+        <w:rPr>
+          <w:sz w:val="22"/>
+          <w:szCs w:val="22"/>
+        </w:rPr>
+        <w:t>.</w:t>
       </w:r>
     </w:p>
     <w:p>
@@ -1152,7 +1359,21 @@
           <w:sz w:val="22"/>
           <w:szCs w:val="22"/>
         </w:rPr>
-        <w:t>The correct labeling for the beverage will be shown on the web page.</w:t>
+        <w:t xml:space="preserve">The </w:t>
+      </w:r>
+      <w:r>
+        <w:rPr>
+          <w:sz w:val="22"/>
+          <w:szCs w:val="22"/>
+        </w:rPr>
+        <w:t>difficulty level for the trail</w:t>
+      </w:r>
+      <w:r>
+        <w:rPr>
+          <w:sz w:val="22"/>
+          <w:szCs w:val="22"/>
+        </w:rPr>
+        <w:t xml:space="preserve"> will be shown on the web page.</w:t>
       </w:r>
     </w:p>
     <w:p>
@@ -1178,7 +1399,6 @@
           <w:rFonts w:asciiTheme="majorHAnsi" w:eastAsia="Times New Roman" w:hAnsiTheme="majorHAnsi" w:cs="Times New Roman"/>
           <w:color w:val="24292E"/>
         </w:rPr>
-        <w:lastRenderedPageBreak/>
         <w:t xml:space="preserve">III. </w:t>
       </w:r>
       <w:r>
@@ -1187,7 +1407,7 @@
           <w:color w:val="24292E"/>
           <w:u w:val="single"/>
         </w:rPr>
-        <w:t>State Tax</w:t>
+        <w:t>Trail Types</w:t>
       </w:r>
     </w:p>
     <w:p>
@@ -1205,14 +1425,14 @@
           <w:sz w:val="22"/>
           <w:szCs w:val="22"/>
         </w:rPr>
-        <w:t xml:space="preserve">Create a web page that determines </w:t>
-      </w:r>
-      <w:r>
-        <w:rPr>
-          <w:sz w:val="22"/>
-          <w:szCs w:val="22"/>
-        </w:rPr>
-        <w:t>what tax rate should be applied depending on the state where the purchase is made</w:t>
+        <w:t xml:space="preserve">Create a web page </w:t>
+      </w:r>
+      <w:r>
+        <w:rPr>
+          <w:sz w:val="22"/>
+          <w:szCs w:val="22"/>
+        </w:rPr>
+        <w:t>lists trails depending on the type of activity allowed on the trail</w:t>
       </w:r>
       <w:r>
         <w:rPr>
@@ -1221,34 +1441,7 @@
           <w:sz w:val="22"/>
           <w:szCs w:val="22"/>
         </w:rPr>
-        <w:t>.</w:t>
-      </w:r>
-      <w:r>
-        <w:rPr>
-          <w:rFonts w:eastAsia="Times New Roman" w:cs="Times New Roman"/>
-          <w:color w:val="24292E"/>
-          <w:sz w:val="22"/>
-          <w:szCs w:val="22"/>
-        </w:rPr>
-        <w:t xml:space="preserve"> The page </w:t>
-      </w:r>
-      <w:r>
-        <w:rPr>
-          <w:rFonts w:eastAsia="Times New Roman" w:cs="Times New Roman"/>
-          <w:color w:val="24292E"/>
-          <w:sz w:val="22"/>
-          <w:szCs w:val="22"/>
-        </w:rPr>
-        <w:t>will</w:t>
-      </w:r>
-      <w:r>
-        <w:rPr>
-          <w:rFonts w:eastAsia="Times New Roman" w:cs="Times New Roman"/>
-          <w:color w:val="24292E"/>
-          <w:sz w:val="22"/>
-          <w:szCs w:val="22"/>
-        </w:rPr>
-        <w:t xml:space="preserve"> prompt for:</w:t>
+        <w:t>. The user will enter an activity type and the web page will show a list of trails appropriate for that activity. Here are the activity types:</w:t>
       </w:r>
     </w:p>
     <w:p>
@@ -1256,7 +1449,7 @@
         <w:pStyle w:val="ListParagraph"/>
         <w:numPr>
           <w:ilvl w:val="0"/>
-          <w:numId w:val="22"/>
+          <w:numId w:val="30"/>
         </w:numPr>
         <w:shd w:val="clear" w:color="auto" w:fill="FFFFFF"/>
         <w:spacing w:before="120" w:after="120"/>
@@ -1271,32 +1464,80 @@
           <w:sz w:val="22"/>
           <w:szCs w:val="22"/>
         </w:rPr>
-        <w:t>The name of the state</w:t>
-      </w:r>
-      <w:r>
-        <w:rPr>
-          <w:sz w:val="22"/>
-          <w:szCs w:val="22"/>
-        </w:rPr>
-        <w:t xml:space="preserve"> (a </w:t>
-      </w:r>
-      <w:r>
-        <w:rPr>
-          <w:sz w:val="22"/>
-          <w:szCs w:val="22"/>
-        </w:rPr>
-        <w:t>string</w:t>
-      </w:r>
-      <w:r>
-        <w:rPr>
-          <w:sz w:val="22"/>
-          <w:szCs w:val="22"/>
-        </w:rPr>
-        <w:t>).</w:t>
+        <w:t>Hiking</w:t>
       </w:r>
     </w:p>
     <w:p>
       <w:pPr>
+        <w:pStyle w:val="ListParagraph"/>
+        <w:numPr>
+          <w:ilvl w:val="0"/>
+          <w:numId w:val="30"/>
+        </w:numPr>
+        <w:shd w:val="clear" w:color="auto" w:fill="FFFFFF"/>
+        <w:spacing w:before="120" w:after="120"/>
+        <w:ind w:right="720"/>
+        <w:rPr>
+          <w:sz w:val="22"/>
+          <w:szCs w:val="22"/>
+        </w:rPr>
+      </w:pPr>
+      <w:r>
+        <w:rPr>
+          <w:sz w:val="22"/>
+          <w:szCs w:val="22"/>
+        </w:rPr>
+        <w:t>Bike touring</w:t>
+      </w:r>
+    </w:p>
+    <w:p>
+      <w:pPr>
+        <w:pStyle w:val="ListParagraph"/>
+        <w:numPr>
+          <w:ilvl w:val="0"/>
+          <w:numId w:val="30"/>
+        </w:numPr>
+        <w:shd w:val="clear" w:color="auto" w:fill="FFFFFF"/>
+        <w:spacing w:before="120" w:after="120"/>
+        <w:ind w:right="720"/>
+        <w:rPr>
+          <w:sz w:val="22"/>
+          <w:szCs w:val="22"/>
+        </w:rPr>
+      </w:pPr>
+      <w:r>
+        <w:rPr>
+          <w:sz w:val="22"/>
+          <w:szCs w:val="22"/>
+        </w:rPr>
+        <w:t>Mountain biking</w:t>
+      </w:r>
+    </w:p>
+    <w:p>
+      <w:pPr>
+        <w:pStyle w:val="ListParagraph"/>
+        <w:numPr>
+          <w:ilvl w:val="0"/>
+          <w:numId w:val="30"/>
+        </w:numPr>
+        <w:shd w:val="clear" w:color="auto" w:fill="FFFFFF"/>
+        <w:spacing w:before="120" w:after="120"/>
+        <w:ind w:right="720"/>
+        <w:rPr>
+          <w:sz w:val="22"/>
+          <w:szCs w:val="22"/>
+        </w:rPr>
+      </w:pPr>
+      <w:r>
+        <w:rPr>
+          <w:sz w:val="22"/>
+          <w:szCs w:val="22"/>
+        </w:rPr>
+        <w:t>Horseback riding</w:t>
+      </w:r>
+    </w:p>
+    <w:p>
+      <w:pPr>
         <w:spacing w:before="120" w:after="120"/>
         <w:rPr>
           <w:rFonts w:eastAsia="Times New Roman" w:cs="Times New Roman"/>
@@ -1312,7 +1553,7 @@
           <w:sz w:val="22"/>
           <w:szCs w:val="22"/>
         </w:rPr>
-        <w:t xml:space="preserve">Use a switch case statement to determine the </w:t>
+        <w:t xml:space="preserve">Use a switch case statement to determine </w:t>
       </w:r>
       <w:r>
         <w:rPr>
@@ -1321,7 +1562,34 @@
           <w:sz w:val="22"/>
           <w:szCs w:val="22"/>
         </w:rPr>
-        <w:t>tax rate and show it on the web page.</w:t>
+        <w:t>which trails match the activity and</w:t>
+      </w:r>
+      <w:r>
+        <w:rPr>
+          <w:rFonts w:eastAsia="Times New Roman" w:cs="Times New Roman"/>
+          <w:color w:val="24292E"/>
+          <w:sz w:val="22"/>
+          <w:szCs w:val="22"/>
+        </w:rPr>
+        <w:t xml:space="preserve"> show </w:t>
+      </w:r>
+      <w:r>
+        <w:rPr>
+          <w:rFonts w:eastAsia="Times New Roman" w:cs="Times New Roman"/>
+          <w:color w:val="24292E"/>
+          <w:sz w:val="22"/>
+          <w:szCs w:val="22"/>
+        </w:rPr>
+        <w:t>them</w:t>
+      </w:r>
+      <w:r>
+        <w:rPr>
+          <w:rFonts w:eastAsia="Times New Roman" w:cs="Times New Roman"/>
+          <w:color w:val="24292E"/>
+          <w:sz w:val="22"/>
+          <w:szCs w:val="22"/>
+        </w:rPr>
+        <w:t xml:space="preserve"> on the web page.</w:t>
       </w:r>
       <w:r>
         <w:rPr>
@@ -1355,7 +1623,7 @@
           <w:sz w:val="22"/>
           <w:szCs w:val="22"/>
         </w:rPr>
-        <w:t xml:space="preserve">Here is a list </w:t>
+        <w:t>You can find local trails and filter them by activity (using the “More filters” button) here</w:t>
       </w:r>
       <w:r>
         <w:rPr>
@@ -1364,16 +1632,7 @@
           <w:sz w:val="22"/>
           <w:szCs w:val="22"/>
         </w:rPr>
-        <w:t xml:space="preserve">of </w:t>
-      </w:r>
-      <w:r>
-        <w:rPr>
-          <w:rFonts w:eastAsia="Times New Roman" w:cs="Times New Roman"/>
-          <w:color w:val="24292E"/>
-          <w:sz w:val="22"/>
-          <w:szCs w:val="22"/>
-        </w:rPr>
-        <w:t xml:space="preserve">tax rates: </w:t>
+        <w:t xml:space="preserve">: </w:t>
       </w:r>
       <w:hyperlink r:id="rId12" w:history="1">
         <w:r>
@@ -1383,9 +1642,18 @@
             <w:sz w:val="22"/>
             <w:szCs w:val="22"/>
           </w:rPr>
-          <w:t>http://www.tax-rates.org/taxtables/income-tax-by-state</w:t>
+          <w:t>https://www.alltrails.com/explore/us/oregon/eugene</w:t>
         </w:r>
       </w:hyperlink>
+      <w:r>
+        <w:rPr>
+          <w:rFonts w:eastAsia="Times New Roman" w:cs="Times New Roman"/>
+          <w:color w:val="24292E"/>
+          <w:sz w:val="22"/>
+          <w:szCs w:val="22"/>
+        </w:rPr>
+        <w:t xml:space="preserve"> </w:t>
+      </w:r>
     </w:p>
     <w:p>
       <w:pPr>
@@ -1419,7 +1687,7 @@
           <w:szCs w:val="22"/>
           <w:u w:val="single"/>
         </w:rPr>
-        <w:t>six</w:t>
+        <w:t>six trails</w:t>
       </w:r>
       <w:r>
         <w:rPr>
@@ -1428,7 +1696,7 @@
           <w:sz w:val="22"/>
           <w:szCs w:val="22"/>
         </w:rPr>
-        <w:t xml:space="preserve"> states</w:t>
+        <w:t xml:space="preserve"> (some will be in multiple </w:t>
       </w:r>
       <w:r>
         <w:rPr>
@@ -1437,7 +1705,16 @@
           <w:sz w:val="22"/>
           <w:szCs w:val="22"/>
         </w:rPr>
-        <w:t xml:space="preserve"> that have a state tax</w:t>
+        <w:t xml:space="preserve">activity </w:t>
+      </w:r>
+      <w:r>
+        <w:rPr>
+          <w:rFonts w:eastAsia="Times New Roman" w:cs="Times New Roman"/>
+          <w:color w:val="24292E"/>
+          <w:sz w:val="22"/>
+          <w:szCs w:val="22"/>
+        </w:rPr>
+        <w:t>categories)</w:t>
       </w:r>
       <w:r>
         <w:rPr>
@@ -1471,7 +1748,45 @@
           <w:sz w:val="22"/>
           <w:szCs w:val="22"/>
         </w:rPr>
-        <w:t>For any state that isn’t in your switch case, display “unknown state”</w:t>
+        <w:t xml:space="preserve">For any </w:t>
+      </w:r>
+      <w:r>
+        <w:rPr>
+          <w:rFonts w:eastAsia="Times New Roman" w:cs="Times New Roman"/>
+          <w:color w:val="24292E"/>
+          <w:sz w:val="22"/>
+          <w:szCs w:val="22"/>
+        </w:rPr>
+        <w:t>activity the user enters</w:t>
+      </w:r>
+      <w:r>
+        <w:rPr>
+          <w:rFonts w:eastAsia="Times New Roman" w:cs="Times New Roman"/>
+          <w:color w:val="24292E"/>
+          <w:sz w:val="22"/>
+          <w:szCs w:val="22"/>
+        </w:rPr>
+        <w:t xml:space="preserve"> that isn’t in your switch case, display “unknown </w:t>
+      </w:r>
+      <w:r>
+        <w:rPr>
+          <w:rFonts w:eastAsia="Times New Roman" w:cs="Times New Roman"/>
+          <w:color w:val="24292E"/>
+          <w:sz w:val="22"/>
+          <w:szCs w:val="22"/>
+        </w:rPr>
+        <w:t>activity</w:t>
+      </w:r>
+      <w:bookmarkStart w:id="0" w:name="_GoBack"/>
+      <w:bookmarkEnd w:id="0"/>
+      <w:r>
+        <w:rPr>
+          <w:rFonts w:eastAsia="Times New Roman" w:cs="Times New Roman"/>
+          <w:color w:val="24292E"/>
+          <w:sz w:val="22"/>
+          <w:szCs w:val="22"/>
+        </w:rPr>
+        <w:t>”</w:t>
       </w:r>
       <w:r>
         <w:rPr>
@@ -2095,7 +2410,15 @@
         <w:sz w:val="28"/>
         <w:szCs w:val="28"/>
       </w:rPr>
-      <w:t>, Group B</w:t>
+      <w:t xml:space="preserve">, Group </w:t>
+    </w:r>
+    <w:r>
+      <w:rPr>
+        <w:b/>
+        <w:sz w:val="28"/>
+        <w:szCs w:val="28"/>
+      </w:rPr>
+      <w:t>C</w:t>
     </w:r>
   </w:p>
   <w:p>
@@ -4979,6 +5302,119 @@
     </w:lvl>
   </w:abstractNum>
   <w:abstractNum w:abstractNumId="26" w15:restartNumberingAfterBreak="0">
+    <w:nsid w:val="67A15F09"/>
+    <w:multiLevelType w:val="hybridMultilevel"/>
+    <w:tmpl w:val="46E8C30E"/>
+    <w:lvl w:ilvl="0" w:tplc="04090001">
+      <w:start w:val="1"/>
+      <w:numFmt w:val="bullet"/>
+      <w:lvlText w:val=""/>
+      <w:lvlJc w:val="left"/>
+      <w:pPr>
+        <w:ind w:left="720" w:hanging="360"/>
+      </w:pPr>
+      <w:rPr>
+        <w:rFonts w:ascii="Symbol" w:hAnsi="Symbol" w:hint="default"/>
+      </w:rPr>
+    </w:lvl>
+    <w:lvl w:ilvl="1" w:tplc="04090003" w:tentative="1">
+      <w:start w:val="1"/>
+      <w:numFmt w:val="bullet"/>
+      <w:lvlText w:val="o"/>
+      <w:lvlJc w:val="left"/>
+      <w:pPr>
+        <w:ind w:left="1440" w:hanging="360"/>
+      </w:pPr>
+      <w:rPr>
+        <w:rFonts w:ascii="Courier New" w:hAnsi="Courier New" w:cs="Courier New" w:hint="default"/>
+      </w:rPr>
+    </w:lvl>
+    <w:lvl w:ilvl="2" w:tplc="04090005" w:tentative="1">
+      <w:start w:val="1"/>
+      <w:numFmt w:val="bullet"/>
+      <w:lvlText w:val=""/>
+      <w:lvlJc w:val="left"/>
+      <w:pPr>
+        <w:ind w:left="2160" w:hanging="360"/>
+      </w:pPr>
+      <w:rPr>
+        <w:rFonts w:ascii="Wingdings" w:hAnsi="Wingdings" w:hint="default"/>
+      </w:rPr>
+    </w:lvl>
+    <w:lvl w:ilvl="3" w:tplc="04090001" w:tentative="1">
+      <w:start w:val="1"/>
+      <w:numFmt w:val="bullet"/>
+      <w:lvlText w:val=""/>
+      <w:lvlJc w:val="left"/>
+      <w:pPr>
+        <w:ind w:left="2880" w:hanging="360"/>
+      </w:pPr>
+      <w:rPr>
+        <w:rFonts w:ascii="Symbol" w:hAnsi="Symbol" w:hint="default"/>
+      </w:rPr>
+    </w:lvl>
+    <w:lvl w:ilvl="4" w:tplc="04090003" w:tentative="1">
+      <w:start w:val="1"/>
+      <w:numFmt w:val="bullet"/>
+      <w:lvlText w:val="o"/>
+      <w:lvlJc w:val="left"/>
+      <w:pPr>
+        <w:ind w:left="3600" w:hanging="360"/>
+      </w:pPr>
+      <w:rPr>
+        <w:rFonts w:ascii="Courier New" w:hAnsi="Courier New" w:cs="Courier New" w:hint="default"/>
+      </w:rPr>
+    </w:lvl>
+    <w:lvl w:ilvl="5" w:tplc="04090005" w:tentative="1">
+      <w:start w:val="1"/>
+      <w:numFmt w:val="bullet"/>
+      <w:lvlText w:val=""/>
+      <w:lvlJc w:val="left"/>
+      <w:pPr>
+        <w:ind w:left="4320" w:hanging="360"/>
+      </w:pPr>
+      <w:rPr>
+        <w:rFonts w:ascii="Wingdings" w:hAnsi="Wingdings" w:hint="default"/>
+      </w:rPr>
+    </w:lvl>
+    <w:lvl w:ilvl="6" w:tplc="04090001" w:tentative="1">
+      <w:start w:val="1"/>
+      <w:numFmt w:val="bullet"/>
+      <w:lvlText w:val=""/>
+      <w:lvlJc w:val="left"/>
+      <w:pPr>
+        <w:ind w:left="5040" w:hanging="360"/>
+      </w:pPr>
+      <w:rPr>
+        <w:rFonts w:ascii="Symbol" w:hAnsi="Symbol" w:hint="default"/>
+      </w:rPr>
+    </w:lvl>
+    <w:lvl w:ilvl="7" w:tplc="04090003" w:tentative="1">
+      <w:start w:val="1"/>
+      <w:numFmt w:val="bullet"/>
+      <w:lvlText w:val="o"/>
+      <w:lvlJc w:val="left"/>
+      <w:pPr>
+        <w:ind w:left="5760" w:hanging="360"/>
+      </w:pPr>
+      <w:rPr>
+        <w:rFonts w:ascii="Courier New" w:hAnsi="Courier New" w:cs="Courier New" w:hint="default"/>
+      </w:rPr>
+    </w:lvl>
+    <w:lvl w:ilvl="8" w:tplc="04090005" w:tentative="1">
+      <w:start w:val="1"/>
+      <w:numFmt w:val="bullet"/>
+      <w:lvlText w:val=""/>
+      <w:lvlJc w:val="left"/>
+      <w:pPr>
+        <w:ind w:left="6480" w:hanging="360"/>
+      </w:pPr>
+      <w:rPr>
+        <w:rFonts w:ascii="Wingdings" w:hAnsi="Wingdings" w:hint="default"/>
+      </w:rPr>
+    </w:lvl>
+  </w:abstractNum>
+  <w:abstractNum w:abstractNumId="27" w15:restartNumberingAfterBreak="0">
     <w:nsid w:val="6F24024E"/>
     <w:multiLevelType w:val="hybridMultilevel"/>
     <w:tmpl w:val="C51EBA64"/>
@@ -5067,7 +5503,7 @@
       </w:pPr>
     </w:lvl>
   </w:abstractNum>
-  <w:abstractNum w:abstractNumId="27" w15:restartNumberingAfterBreak="0">
+  <w:abstractNum w:abstractNumId="28" w15:restartNumberingAfterBreak="0">
     <w:nsid w:val="7294568F"/>
     <w:multiLevelType w:val="hybridMultilevel"/>
     <w:tmpl w:val="FADEE0FA"/>
@@ -5180,7 +5616,7 @@
       </w:rPr>
     </w:lvl>
   </w:abstractNum>
-  <w:abstractNum w:abstractNumId="28" w15:restartNumberingAfterBreak="0">
+  <w:abstractNum w:abstractNumId="29" w15:restartNumberingAfterBreak="0">
     <w:nsid w:val="7BC878CD"/>
     <w:multiLevelType w:val="multilevel"/>
     <w:tmpl w:val="52BC6F5C"/>
@@ -5339,7 +5775,7 @@
     <w:abstractNumId w:val="1"/>
   </w:num>
   <w:num w:numId="16">
-    <w:abstractNumId w:val="26"/>
+    <w:abstractNumId w:val="27"/>
   </w:num>
   <w:num w:numId="17">
     <w:abstractNumId w:val="11"/>
@@ -5348,7 +5784,7 @@
     <w:abstractNumId w:val="20"/>
   </w:num>
   <w:num w:numId="19">
-    <w:abstractNumId w:val="28"/>
+    <w:abstractNumId w:val="29"/>
   </w:num>
   <w:num w:numId="20">
     <w:abstractNumId w:val="17"/>
@@ -5366,7 +5802,7 @@
     <w:abstractNumId w:val="23"/>
   </w:num>
   <w:num w:numId="25">
-    <w:abstractNumId w:val="27"/>
+    <w:abstractNumId w:val="28"/>
   </w:num>
   <w:num w:numId="26">
     <w:abstractNumId w:val="9"/>
@@ -5379,6 +5815,9 @@
   </w:num>
   <w:num w:numId="29">
     <w:abstractNumId w:val="4"/>
+  </w:num>
+  <w:num w:numId="30">
+    <w:abstractNumId w:val="26"/>
   </w:num>
 </w:numbering>
 </file>
@@ -6307,7 +6746,7 @@
 </file>
 
 <file path=customXml/itemProps1.xml><?xml version="1.0" encoding="utf-8"?>
-<ds:datastoreItem xmlns:ds="http://schemas.openxmlformats.org/officeDocument/2006/customXml" ds:itemID="{DA1240DB-89F2-B345-81B3-DFDF897E3816}">
+<ds:datastoreItem xmlns:ds="http://schemas.openxmlformats.org/officeDocument/2006/customXml" ds:itemID="{73BE51AF-B837-3043-9BB9-13CAC3CAB992}">
   <ds:schemaRefs>
     <ds:schemaRef ds:uri="http://schemas.openxmlformats.org/officeDocument/2006/bibliography"/>
   </ds:schemaRefs>

</xml_diff>

<commit_message>
Minor changes and pdf version
</commit_message>
<xml_diff>
--- a/Labs/Lab03/CS133JS_Lab03_Instructions-GroupC.docx
+++ b/Labs/Lab03/CS133JS_Lab03_Instructions-GroupC.docx
@@ -755,7 +755,42 @@
           <w:sz w:val="22"/>
           <w:szCs w:val="22"/>
         </w:rPr>
-        <w:t>If a student has at least 16 credits, additional credits are free.</w:t>
+        <w:t xml:space="preserve">If a student has </w:t>
+      </w:r>
+      <w:r>
+        <w:rPr>
+          <w:sz w:val="22"/>
+          <w:szCs w:val="22"/>
+        </w:rPr>
+        <w:t>paid for</w:t>
+      </w:r>
+      <w:r>
+        <w:rPr>
+          <w:sz w:val="22"/>
+          <w:szCs w:val="22"/>
+        </w:rPr>
+        <w:t xml:space="preserve"> least 16 credits</w:t>
+      </w:r>
+      <w:r>
+        <w:rPr>
+          <w:sz w:val="22"/>
+          <w:szCs w:val="22"/>
+        </w:rPr>
+        <w:t xml:space="preserve"> </w:t>
+      </w:r>
+      <w:r>
+        <w:rPr>
+          <w:sz w:val="22"/>
+          <w:szCs w:val="22"/>
+        </w:rPr>
+        <w:t>in one term</w:t>
+      </w:r>
+      <w:r>
+        <w:rPr>
+          <w:sz w:val="22"/>
+          <w:szCs w:val="22"/>
+        </w:rPr>
+        <w:t>, additional credits are free.</w:t>
       </w:r>
     </w:p>
     <w:p>
@@ -1133,7 +1168,7 @@
           <w:sz w:val="22"/>
           <w:szCs w:val="22"/>
         </w:rPr>
-        <w:t>Challenging</w:t>
+        <w:t>Hard</w:t>
       </w:r>
       <w:r>
         <w:rPr>
@@ -1191,7 +1226,14 @@
           <w:sz w:val="22"/>
           <w:szCs w:val="22"/>
         </w:rPr>
-        <w:t>Difficult: Anything over the limit for a challenging trail.</w:t>
+        <w:t>Challenging</w:t>
+      </w:r>
+      <w:r>
+        <w:rPr>
+          <w:sz w:val="22"/>
+          <w:szCs w:val="22"/>
+        </w:rPr>
+        <w:t>: Anything over the limit for a challenging trail.</w:t>
       </w:r>
     </w:p>
     <w:p>
@@ -1432,6 +1474,13 @@
           <w:sz w:val="22"/>
           <w:szCs w:val="22"/>
         </w:rPr>
+        <w:t xml:space="preserve">that </w:t>
+      </w:r>
+      <w:r>
+        <w:rPr>
+          <w:sz w:val="22"/>
+          <w:szCs w:val="22"/>
+        </w:rPr>
         <w:t>lists trails depending on the type of activity allowed on the trail</w:t>
       </w:r>
       <w:r>
@@ -1580,8 +1629,10 @@
           <w:sz w:val="22"/>
           <w:szCs w:val="22"/>
         </w:rPr>
-        <w:t>them</w:t>
-      </w:r>
+        <w:t>the trail names</w:t>
+      </w:r>
+      <w:bookmarkStart w:id="0" w:name="_GoBack"/>
+      <w:bookmarkEnd w:id="0"/>
       <w:r>
         <w:rPr>
           <w:rFonts w:eastAsia="Times New Roman" w:cs="Times New Roman"/>
@@ -1777,8 +1828,6 @@
         </w:rPr>
         <w:t>activity</w:t>
       </w:r>
-      <w:bookmarkStart w:id="0" w:name="_GoBack"/>
-      <w:bookmarkEnd w:id="0"/>
       <w:r>
         <w:rPr>
           <w:rFonts w:eastAsia="Times New Roman" w:cs="Times New Roman"/>
@@ -6746,7 +6795,7 @@
 </file>
 
 <file path=customXml/itemProps1.xml><?xml version="1.0" encoding="utf-8"?>
-<ds:datastoreItem xmlns:ds="http://schemas.openxmlformats.org/officeDocument/2006/customXml" ds:itemID="{73BE51AF-B837-3043-9BB9-13CAC3CAB992}">
+<ds:datastoreItem xmlns:ds="http://schemas.openxmlformats.org/officeDocument/2006/customXml" ds:itemID="{E227F0A5-2318-E74D-84BF-B6BA280B2DF2}">
   <ds:schemaRefs>
     <ds:schemaRef ds:uri="http://schemas.openxmlformats.org/officeDocument/2006/bibliography"/>
   </ds:schemaRefs>

</xml_diff>

<commit_message>
New example, fixed typo in instructions
</commit_message>
<xml_diff>
--- a/Labs/Lab03/CS133JS_Lab03_Instructions-GroupC.docx
+++ b/Labs/Lab03/CS133JS_Lab03_Instructions-GroupC.docx
@@ -769,7 +769,21 @@
           <w:sz w:val="22"/>
           <w:szCs w:val="22"/>
         </w:rPr>
-        <w:t xml:space="preserve"> least 16 credits</w:t>
+        <w:t xml:space="preserve"> </w:t>
+      </w:r>
+      <w:r>
+        <w:rPr>
+          <w:sz w:val="22"/>
+          <w:szCs w:val="22"/>
+        </w:rPr>
+        <w:t xml:space="preserve">at </w:t>
+      </w:r>
+      <w:r>
+        <w:rPr>
+          <w:sz w:val="22"/>
+          <w:szCs w:val="22"/>
+        </w:rPr>
+        <w:t>least 16 credits</w:t>
       </w:r>
       <w:r>
         <w:rPr>
@@ -815,6 +829,8 @@
         </w:rPr>
         <w:t>Out of state students pay double.</w:t>
       </w:r>
+      <w:bookmarkStart w:id="0" w:name="_GoBack"/>
+      <w:bookmarkEnd w:id="0"/>
     </w:p>
     <w:p>
       <w:pPr>
@@ -1110,42 +1126,7 @@
           <w:sz w:val="22"/>
           <w:szCs w:val="22"/>
         </w:rPr>
-        <w:t>Moderate</w:t>
-      </w:r>
-      <w:r>
-        <w:rPr>
-          <w:sz w:val="22"/>
-          <w:szCs w:val="22"/>
-        </w:rPr>
-        <w:t xml:space="preserve">: Less than </w:t>
-      </w:r>
-      <w:r>
-        <w:rPr>
-          <w:sz w:val="22"/>
-          <w:szCs w:val="22"/>
-        </w:rPr>
-        <w:t>8</w:t>
-      </w:r>
-      <w:r>
-        <w:rPr>
-          <w:sz w:val="22"/>
-          <w:szCs w:val="22"/>
-        </w:rPr>
-        <w:t xml:space="preserve"> miles round-trip and less than </w:t>
-      </w:r>
-      <w:r>
-        <w:rPr>
-          <w:sz w:val="22"/>
-          <w:szCs w:val="22"/>
-        </w:rPr>
-        <w:t>1,500</w:t>
-      </w:r>
-      <w:r>
-        <w:rPr>
-          <w:sz w:val="22"/>
-          <w:szCs w:val="22"/>
-        </w:rPr>
-        <w:t xml:space="preserve"> ft. elevation gain.</w:t>
+        <w:t>Moderate: Less than 8 miles round-trip and less than 1,500 ft. elevation gain.</w:t>
       </w:r>
     </w:p>
     <w:p>
@@ -1175,35 +1156,7 @@
           <w:sz w:val="22"/>
           <w:szCs w:val="22"/>
         </w:rPr>
-        <w:t xml:space="preserve">: Less than </w:t>
-      </w:r>
-      <w:r>
-        <w:rPr>
-          <w:sz w:val="22"/>
-          <w:szCs w:val="22"/>
-        </w:rPr>
-        <w:t>12</w:t>
-      </w:r>
-      <w:r>
-        <w:rPr>
-          <w:sz w:val="22"/>
-          <w:szCs w:val="22"/>
-        </w:rPr>
-        <w:t xml:space="preserve"> miles round-trip and less than </w:t>
-      </w:r>
-      <w:r>
-        <w:rPr>
-          <w:sz w:val="22"/>
-          <w:szCs w:val="22"/>
-        </w:rPr>
-        <w:t>3,000</w:t>
-      </w:r>
-      <w:r>
-        <w:rPr>
-          <w:sz w:val="22"/>
-          <w:szCs w:val="22"/>
-        </w:rPr>
-        <w:t xml:space="preserve"> ft. elevation gain.</w:t>
+        <w:t>: Less than 12 miles round-trip and less than 3,000 ft. elevation gain.</w:t>
       </w:r>
     </w:p>
     <w:p>
@@ -1401,6 +1354,7 @@
           <w:sz w:val="22"/>
           <w:szCs w:val="22"/>
         </w:rPr>
+        <w:lastRenderedPageBreak/>
         <w:t xml:space="preserve">The </w:t>
       </w:r>
       <w:r>
@@ -1631,8 +1585,6 @@
         </w:rPr>
         <w:t>the trail names</w:t>
       </w:r>
-      <w:bookmarkStart w:id="0" w:name="_GoBack"/>
-      <w:bookmarkEnd w:id="0"/>
       <w:r>
         <w:rPr>
           <w:rFonts w:eastAsia="Times New Roman" w:cs="Times New Roman"/>
@@ -5884,7 +5836,7 @@
     </w:rPrDefault>
     <w:pPrDefault/>
   </w:docDefaults>
-  <w:latentStyles w:defLockedState="0" w:defUIPriority="99" w:defSemiHidden="0" w:defUnhideWhenUsed="0" w:defQFormat="0" w:count="375">
+  <w:latentStyles w:defLockedState="0" w:defUIPriority="99" w:defSemiHidden="0" w:defUnhideWhenUsed="0" w:defQFormat="0" w:count="377">
     <w:lsdException w:name="Normal" w:uiPriority="0" w:qFormat="1"/>
     <w:lsdException w:name="heading 1" w:uiPriority="9" w:qFormat="1"/>
     <w:lsdException w:name="heading 2" w:semiHidden="1" w:uiPriority="9" w:unhideWhenUsed="1" w:qFormat="1"/>
@@ -5990,7 +5942,6 @@
     <w:lsdException w:name="HTML Sample" w:semiHidden="1" w:unhideWhenUsed="1"/>
     <w:lsdException w:name="HTML Typewriter" w:semiHidden="1" w:unhideWhenUsed="1"/>
     <w:lsdException w:name="HTML Variable" w:semiHidden="1" w:unhideWhenUsed="1"/>
-    <w:lsdException w:name="Normal Table" w:semiHidden="1" w:unhideWhenUsed="1"/>
     <w:lsdException w:name="annotation subject" w:semiHidden="1" w:unhideWhenUsed="1"/>
     <w:lsdException w:name="No List" w:semiHidden="1" w:unhideWhenUsed="1"/>
     <w:lsdException w:name="Outline List 1" w:semiHidden="1" w:unhideWhenUsed="1"/>
@@ -6036,11 +5987,9 @@
     <w:lsdException w:name="Table Subtle 1" w:semiHidden="1" w:unhideWhenUsed="1"/>
     <w:lsdException w:name="Table Subtle 2" w:semiHidden="1" w:unhideWhenUsed="1"/>
     <w:lsdException w:name="Table Web 1" w:semiHidden="1" w:unhideWhenUsed="1"/>
-    <w:lsdException w:name="Table Web 2" w:semiHidden="1" w:unhideWhenUsed="1"/>
     <w:lsdException w:name="Table Web 3" w:semiHidden="1" w:unhideWhenUsed="1"/>
     <w:lsdException w:name="Balloon Text" w:semiHidden="1" w:unhideWhenUsed="1"/>
     <w:lsdException w:name="Table Grid" w:uiPriority="59"/>
-    <w:lsdException w:name="Table Theme" w:semiHidden="1" w:unhideWhenUsed="1"/>
     <w:lsdException w:name="Placeholder Text" w:semiHidden="1"/>
     <w:lsdException w:name="No Spacing" w:semiHidden="1" w:uiPriority="1" w:qFormat="1"/>
     <w:lsdException w:name="Light Shading" w:uiPriority="60"/>
@@ -6258,6 +6207,8 @@
     <w:lsdException w:name="List Table 7 Colorful Accent 6" w:uiPriority="52"/>
     <w:lsdException w:name="Mention" w:semiHidden="1" w:unhideWhenUsed="1"/>
     <w:lsdException w:name="Smart Hyperlink" w:semiHidden="1" w:unhideWhenUsed="1"/>
+    <w:lsdException w:name="Smart Link" w:semiHidden="1" w:unhideWhenUsed="1"/>
+    <w:lsdException w:name="Smart Link Error" w:semiHidden="1" w:unhideWhenUsed="1"/>
   </w:latentStyles>
   <w:style w:type="paragraph" w:default="1" w:styleId="Normal">
     <w:name w:val="Normal"/>
@@ -6795,7 +6746,7 @@
 </file>
 
 <file path=customXml/itemProps1.xml><?xml version="1.0" encoding="utf-8"?>
-<ds:datastoreItem xmlns:ds="http://schemas.openxmlformats.org/officeDocument/2006/customXml" ds:itemID="{E227F0A5-2318-E74D-84BF-B6BA280B2DF2}">
+<ds:datastoreItem xmlns:ds="http://schemas.openxmlformats.org/officeDocument/2006/customXml" ds:itemID="{455D6CDB-32C3-4CF6-9A06-AE17F2D58B00}">
   <ds:schemaRefs>
     <ds:schemaRef ds:uri="http://schemas.openxmlformats.org/officeDocument/2006/bibliography"/>
   </ds:schemaRefs>

</xml_diff>

<commit_message>
fixed typo in lab instructions
</commit_message>
<xml_diff>
--- a/Labs/Lab03/CS133JS_Lab03_Instructions-GroupC.docx
+++ b/Labs/Lab03/CS133JS_Lab03_Instructions-GroupC.docx
@@ -1187,7 +1187,21 @@
           <w:sz w:val="22"/>
           <w:szCs w:val="22"/>
         </w:rPr>
-        <w:t>: Anything over the limit for a challenging trail.</w:t>
+        <w:t xml:space="preserve">: Anything over the limit for a </w:t>
+      </w:r>
+      <w:r>
+        <w:rPr>
+          <w:sz w:val="22"/>
+          <w:szCs w:val="22"/>
+        </w:rPr>
+        <w:t>hard</w:t>
+      </w:r>
+      <w:r>
+        <w:rPr>
+          <w:sz w:val="22"/>
+          <w:szCs w:val="22"/>
+        </w:rPr>
+        <w:t xml:space="preserve"> trail.</w:t>
       </w:r>
     </w:p>
     <w:p>
@@ -2370,10 +2384,7 @@
       <w:t>winter</w:t>
     </w:r>
     <w:r>
-      <w:t xml:space="preserve"> </w:t>
-    </w:r>
-    <w:r>
-      <w:t>202</w:t>
+      <w:t xml:space="preserve"> 202</w:t>
     </w:r>
     <w:r>
       <w:t>4</w:t>

</xml_diff>